<commit_message>
Project Finished minus authenticated Phase in GUI and Document
</commit_message>
<xml_diff>
--- a/SC 14 - Document.docx
+++ b/SC 14 - Document.docx
@@ -352,7 +352,6 @@
                 <w:rtl/>
               </w:rPr>
             </w:pPr>
-            <w:proofErr w:type="spellStart"/>
             <w:r>
               <w:rPr>
                 <w:b/>
@@ -363,7 +362,6 @@
               </w:rPr>
               <w:t>القسم</w:t>
             </w:r>
-            <w:proofErr w:type="spellEnd"/>
           </w:p>
         </w:tc>
         <w:tc>
@@ -383,7 +381,6 @@
                 <w:szCs w:val="28"/>
               </w:rPr>
             </w:pPr>
-            <w:proofErr w:type="spellStart"/>
             <w:r>
               <w:rPr>
                 <w:b/>
@@ -394,7 +391,6 @@
               </w:rPr>
               <w:t>رق</w:t>
             </w:r>
-            <w:proofErr w:type="spellEnd"/>
             <w:r>
               <w:rPr>
                 <w:b/>
@@ -413,20 +409,8 @@
                 <w:szCs w:val="28"/>
                 <w:rtl/>
               </w:rPr>
-              <w:t xml:space="preserve">م </w:t>
+              <w:t>م الجلوس</w:t>
             </w:r>
-            <w:proofErr w:type="spellStart"/>
-            <w:r>
-              <w:rPr>
-                <w:b/>
-                <w:bCs/>
-                <w:sz w:val="28"/>
-                <w:szCs w:val="28"/>
-                <w:rtl/>
-              </w:rPr>
-              <w:t>الجلوس</w:t>
-            </w:r>
-            <w:proofErr w:type="spellEnd"/>
           </w:p>
         </w:tc>
         <w:tc>
@@ -910,29 +894,7 @@
           <w:sz w:val="34"/>
           <w:szCs w:val="34"/>
         </w:rPr>
-        <w:t xml:space="preserve">TA. </w:t>
-      </w:r>
-      <w:proofErr w:type="spellStart"/>
-      <w:r>
-        <w:rPr>
-          <w:b/>
-          <w:bCs/>
-          <w:color w:val="1F3864" w:themeColor="accent1" w:themeShade="80"/>
-          <w:sz w:val="34"/>
-          <w:szCs w:val="34"/>
-        </w:rPr>
-        <w:t>Manar</w:t>
-      </w:r>
-      <w:proofErr w:type="spellEnd"/>
-      <w:r>
-        <w:rPr>
-          <w:b/>
-          <w:bCs/>
-          <w:color w:val="1F3864" w:themeColor="accent1" w:themeShade="80"/>
-          <w:sz w:val="34"/>
-          <w:szCs w:val="34"/>
-        </w:rPr>
-        <w:t xml:space="preserve"> Sultan</w:t>
+        <w:t>TA. Manar Sultan</w:t>
       </w:r>
     </w:p>
     <w:p/>
@@ -970,25 +932,14 @@
           <w:szCs w:val="24"/>
         </w:rPr>
       </w:pPr>
-      <w:proofErr w:type="spellStart"/>
-      <w:r>
-        <w:rPr>
-          <w:rFonts w:ascii="Segoe UI" w:eastAsia="Times New Roman" w:hAnsi="Segoe UI" w:cs="Segoe UI"/>
-          <w:color w:val="212529"/>
-          <w:sz w:val="24"/>
-          <w:szCs w:val="24"/>
-        </w:rPr>
-        <w:t>Ecg</w:t>
-      </w:r>
-      <w:proofErr w:type="spellEnd"/>
-      <w:r>
-        <w:rPr>
-          <w:rFonts w:ascii="Segoe UI" w:eastAsia="Times New Roman" w:hAnsi="Segoe UI" w:cs="Segoe UI"/>
-          <w:color w:val="212529"/>
-          <w:sz w:val="24"/>
-          <w:szCs w:val="24"/>
-        </w:rPr>
-        <w:t>-Based-Authentication-Interface that can recognize Authorized Persons from its ECG</w:t>
+      <w:r>
+        <w:rPr>
+          <w:rFonts w:ascii="Segoe UI" w:eastAsia="Times New Roman" w:hAnsi="Segoe UI" w:cs="Segoe UI"/>
+          <w:color w:val="212529"/>
+          <w:sz w:val="24"/>
+          <w:szCs w:val="24"/>
+        </w:rPr>
+        <w:t>Ecg-Based-Authentication-Interface that can recognize Authorized Persons from its ECG</w:t>
       </w:r>
       <w:r>
         <w:rPr>
@@ -1175,39 +1126,8 @@
           <w:sz w:val="24"/>
           <w:szCs w:val="24"/>
         </w:rPr>
-        <w:t xml:space="preserve">The ECG-ID Database is a set of 310 ECGs from 90 volunteers, created and contributed to </w:t>
-      </w:r>
-      <w:proofErr w:type="spellStart"/>
-      <w:r>
-        <w:rPr>
-          <w:rFonts w:ascii="Segoe UI" w:eastAsia="Times New Roman" w:hAnsi="Segoe UI" w:cs="Segoe UI"/>
-          <w:color w:val="212529"/>
-          <w:sz w:val="24"/>
-          <w:szCs w:val="24"/>
-        </w:rPr>
-        <w:t>PhysioBank</w:t>
-      </w:r>
-      <w:proofErr w:type="spellEnd"/>
-      <w:r>
-        <w:rPr>
-          <w:rFonts w:ascii="Segoe UI" w:eastAsia="Times New Roman" w:hAnsi="Segoe UI" w:cs="Segoe UI"/>
-          <w:color w:val="212529"/>
-          <w:sz w:val="24"/>
-          <w:szCs w:val="24"/>
-        </w:rPr>
-        <w:t xml:space="preserve"> by Tatiana </w:t>
-      </w:r>
-      <w:proofErr w:type="spellStart"/>
-      <w:r>
-        <w:rPr>
-          <w:rFonts w:ascii="Segoe UI" w:eastAsia="Times New Roman" w:hAnsi="Segoe UI" w:cs="Segoe UI"/>
-          <w:color w:val="212529"/>
-          <w:sz w:val="24"/>
-          <w:szCs w:val="24"/>
-        </w:rPr>
-        <w:t>Lugovaya</w:t>
-      </w:r>
-      <w:proofErr w:type="spellEnd"/>
+        <w:t>The ECG-ID Database is a set of 310 ECGs from 90 volunteers, created and contributed to PhysioBank by Tatiana Lugovaya</w:t>
+      </w:r>
       <w:r>
         <w:rPr>
           <w:rFonts w:ascii="Segoe UI" w:eastAsia="Times New Roman" w:hAnsi="Segoe UI" w:cs="Segoe UI"/>
@@ -1616,67 +1536,7 @@
           <w:sz w:val="24"/>
           <w:szCs w:val="24"/>
         </w:rPr>
-        <w:t>Records was in types of “.</w:t>
-      </w:r>
-      <w:proofErr w:type="spellStart"/>
-      <w:r>
-        <w:rPr>
-          <w:rFonts w:ascii="Segoe UI" w:eastAsia="Times New Roman" w:hAnsi="Segoe UI" w:cs="Segoe UI"/>
-          <w:color w:val="212529"/>
-          <w:sz w:val="24"/>
-          <w:szCs w:val="24"/>
-        </w:rPr>
-        <w:t>atr</w:t>
-      </w:r>
-      <w:proofErr w:type="spellEnd"/>
-      <w:r>
-        <w:rPr>
-          <w:rFonts w:ascii="Segoe UI" w:eastAsia="Times New Roman" w:hAnsi="Segoe UI" w:cs="Segoe UI"/>
-          <w:color w:val="212529"/>
-          <w:sz w:val="24"/>
-          <w:szCs w:val="24"/>
-        </w:rPr>
-        <w:t xml:space="preserve"> , .</w:t>
-      </w:r>
-      <w:proofErr w:type="spellStart"/>
-      <w:r>
-        <w:rPr>
-          <w:rFonts w:ascii="Segoe UI" w:eastAsia="Times New Roman" w:hAnsi="Segoe UI" w:cs="Segoe UI"/>
-          <w:color w:val="212529"/>
-          <w:sz w:val="24"/>
-          <w:szCs w:val="24"/>
-        </w:rPr>
-        <w:t>dat</w:t>
-      </w:r>
-      <w:proofErr w:type="spellEnd"/>
-      <w:r>
-        <w:rPr>
-          <w:rFonts w:ascii="Segoe UI" w:eastAsia="Times New Roman" w:hAnsi="Segoe UI" w:cs="Segoe UI"/>
-          <w:color w:val="212529"/>
-          <w:sz w:val="24"/>
-          <w:szCs w:val="24"/>
-        </w:rPr>
-        <w:t xml:space="preserve"> , .</w:t>
-      </w:r>
-      <w:proofErr w:type="spellStart"/>
-      <w:r>
-        <w:rPr>
-          <w:rFonts w:ascii="Segoe UI" w:eastAsia="Times New Roman" w:hAnsi="Segoe UI" w:cs="Segoe UI"/>
-          <w:color w:val="212529"/>
-          <w:sz w:val="24"/>
-          <w:szCs w:val="24"/>
-        </w:rPr>
-        <w:t>hea</w:t>
-      </w:r>
-      <w:proofErr w:type="spellEnd"/>
-      <w:r>
-        <w:rPr>
-          <w:rFonts w:ascii="Segoe UI" w:eastAsia="Times New Roman" w:hAnsi="Segoe UI" w:cs="Segoe UI"/>
-          <w:color w:val="212529"/>
-          <w:sz w:val="24"/>
-          <w:szCs w:val="24"/>
-        </w:rPr>
-        <w:t xml:space="preserve">”, so we </w:t>
+        <w:t xml:space="preserve">Records was in types of “.atr , .dat , .hea”, so we </w:t>
       </w:r>
       <w:r>
         <w:rPr>
@@ -1696,7 +1556,6 @@
         </w:rPr>
         <w:t xml:space="preserve"> </w:t>
       </w:r>
-      <w:proofErr w:type="spellStart"/>
       <w:r>
         <w:rPr>
           <w:rFonts w:ascii="Segoe UI" w:eastAsia="Times New Roman" w:hAnsi="Segoe UI" w:cs="Segoe UI"/>
@@ -1708,7 +1567,6 @@
         </w:rPr>
         <w:t>wfdb.rdsamp</w:t>
       </w:r>
-      <w:proofErr w:type="spellEnd"/>
       <w:r>
         <w:rPr>
           <w:rFonts w:ascii="Segoe UI" w:eastAsia="Times New Roman" w:hAnsi="Segoe UI" w:cs="Segoe UI"/>
@@ -1718,7 +1576,6 @@
         </w:rPr>
         <w:t xml:space="preserve"> method in </w:t>
       </w:r>
-      <w:proofErr w:type="spellStart"/>
       <w:r>
         <w:rPr>
           <w:rFonts w:ascii="Segoe UI" w:eastAsia="Times New Roman" w:hAnsi="Segoe UI" w:cs="Segoe UI"/>
@@ -1730,7 +1587,6 @@
         </w:rPr>
         <w:t>wfdb</w:t>
       </w:r>
-      <w:proofErr w:type="spellEnd"/>
       <w:r>
         <w:rPr>
           <w:rFonts w:ascii="Segoe UI" w:eastAsia="Times New Roman" w:hAnsi="Segoe UI" w:cs="Segoe UI"/>
@@ -1922,29 +1778,7 @@
           <w:lang w:bidi="ar-EG"/>
         </w:rPr>
         <w:br/>
-        <w:t xml:space="preserve">- low cutoff:1.0 Hz , High cutoff:40.0 Hz , </w:t>
-      </w:r>
-      <w:proofErr w:type="spellStart"/>
-      <w:r>
-        <w:rPr>
-          <w:rFonts w:ascii="Segoe UI" w:eastAsia="Times New Roman" w:hAnsi="Segoe UI" w:cs="Segoe UI"/>
-          <w:color w:val="212529"/>
-          <w:sz w:val="24"/>
-          <w:szCs w:val="24"/>
-          <w:lang w:bidi="ar-EG"/>
-        </w:rPr>
-        <w:t>samplingRate</w:t>
-      </w:r>
-      <w:proofErr w:type="spellEnd"/>
-      <w:r>
-        <w:rPr>
-          <w:rFonts w:ascii="Segoe UI" w:eastAsia="Times New Roman" w:hAnsi="Segoe UI" w:cs="Segoe UI"/>
-          <w:color w:val="212529"/>
-          <w:sz w:val="24"/>
-          <w:szCs w:val="24"/>
-          <w:lang w:bidi="ar-EG"/>
-        </w:rPr>
-        <w:t xml:space="preserve"> = 500.0 and order = </w:t>
+        <w:t xml:space="preserve">- low cutoff:1.0 Hz , High cutoff:40.0 Hz , samplingRate = 500.0 and order = </w:t>
       </w:r>
       <w:r>
         <w:rPr>
@@ -2118,29 +1952,7 @@
           <w:szCs w:val="24"/>
           <w:lang w:bidi="ar-EG"/>
         </w:rPr>
-        <w:t xml:space="preserve">- low cutoff:1.0 Hz , High cutoff:40.0 Hz , </w:t>
-      </w:r>
-      <w:proofErr w:type="spellStart"/>
-      <w:r>
-        <w:rPr>
-          <w:rFonts w:ascii="Segoe UI" w:eastAsia="Times New Roman" w:hAnsi="Segoe UI" w:cs="Segoe UI"/>
-          <w:color w:val="212529"/>
-          <w:sz w:val="24"/>
-          <w:szCs w:val="24"/>
-          <w:lang w:bidi="ar-EG"/>
-        </w:rPr>
-        <w:t>samplingRate</w:t>
-      </w:r>
-      <w:proofErr w:type="spellEnd"/>
-      <w:r>
-        <w:rPr>
-          <w:rFonts w:ascii="Segoe UI" w:eastAsia="Times New Roman" w:hAnsi="Segoe UI" w:cs="Segoe UI"/>
-          <w:color w:val="212529"/>
-          <w:sz w:val="24"/>
-          <w:szCs w:val="24"/>
-          <w:lang w:bidi="ar-EG"/>
-        </w:rPr>
-        <w:t xml:space="preserve"> = 500.0 and order = </w:t>
+        <w:t xml:space="preserve">- low cutoff:1.0 Hz , High cutoff:40.0 Hz , samplingRate = 500.0 and order = </w:t>
       </w:r>
       <w:r>
         <w:rPr>
@@ -2282,8 +2094,72 @@
           <w:color w:val="212529"/>
           <w:sz w:val="24"/>
           <w:szCs w:val="24"/>
-        </w:rPr>
-        <w:t>Records</w:t>
+          <w:lang w:bidi="ar-EG"/>
+        </w:rPr>
+        <w:t>Appl</w:t>
+      </w:r>
+      <w:r>
+        <w:rPr>
+          <w:rFonts w:ascii="Segoe UI" w:eastAsia="Times New Roman" w:hAnsi="Segoe UI" w:cs="Segoe UI"/>
+          <w:color w:val="212529"/>
+          <w:sz w:val="24"/>
+          <w:szCs w:val="24"/>
+          <w:lang w:bidi="ar-EG"/>
+        </w:rPr>
+        <w:t>ying Autocorrelation to get segments and then apply DCT to reduce Dimension of signal</w:t>
+      </w:r>
+      <w:r>
+        <w:rPr>
+          <w:rFonts w:ascii="Segoe UI" w:eastAsia="Times New Roman" w:hAnsi="Segoe UI" w:cs="Segoe UI"/>
+          <w:color w:val="212529"/>
+          <w:sz w:val="24"/>
+          <w:szCs w:val="24"/>
+          <w:lang w:bidi="ar-EG"/>
+        </w:rPr>
+        <w:br/>
+      </w:r>
+      <w:r>
+        <w:rPr>
+          <w:rFonts w:ascii="Segoe UI" w:eastAsia="Times New Roman" w:hAnsi="Segoe UI" w:cs="Segoe UI"/>
+          <w:color w:val="212529"/>
+          <w:sz w:val="24"/>
+          <w:szCs w:val="24"/>
+        </w:rPr>
+        <w:drawing>
+          <wp:inline distT="0" distB="0" distL="0" distR="0" wp14:anchorId="60200359" wp14:editId="472D5329">
+            <wp:extent cx="2446232" cy="2728196"/>
+            <wp:effectExtent l="0" t="0" r="0" b="0"/>
+            <wp:docPr id="674452024" name="Picture 1" descr="A picture containing text, diagram, line, plot&#10;&#10;Description automatically generated"/>
+            <wp:cNvGraphicFramePr>
+              <a:graphicFrameLocks xmlns:a="http://schemas.openxmlformats.org/drawingml/2006/main" noChangeAspect="1"/>
+            </wp:cNvGraphicFramePr>
+            <a:graphic xmlns:a="http://schemas.openxmlformats.org/drawingml/2006/main">
+              <a:graphicData uri="http://schemas.openxmlformats.org/drawingml/2006/picture">
+                <pic:pic xmlns:pic="http://schemas.openxmlformats.org/drawingml/2006/picture">
+                  <pic:nvPicPr>
+                    <pic:cNvPr id="674452024" name="Picture 1" descr="A picture containing text, diagram, line, plot&#10;&#10;Description automatically generated"/>
+                    <pic:cNvPicPr/>
+                  </pic:nvPicPr>
+                  <pic:blipFill>
+                    <a:blip r:embed="rId11"/>
+                    <a:stretch>
+                      <a:fillRect/>
+                    </a:stretch>
+                  </pic:blipFill>
+                  <pic:spPr>
+                    <a:xfrm>
+                      <a:off x="0" y="0"/>
+                      <a:ext cx="2446232" cy="2728196"/>
+                    </a:xfrm>
+                    <a:prstGeom prst="rect">
+                      <a:avLst/>
+                    </a:prstGeom>
+                  </pic:spPr>
+                </pic:pic>
+              </a:graphicData>
+            </a:graphic>
+          </wp:inline>
+        </w:drawing>
       </w:r>
     </w:p>
     <w:sectPr>
@@ -2325,7 +2201,7 @@
         <v:path o:extrusionok="f" gradientshapeok="t" o:connecttype="rect"/>
         <o:lock v:ext="edit" aspectratio="t"/>
       </v:shapetype>
-      <v:shape id="_x0000_i1142" type="#_x0000_t75" alt="Chart&#10;&#10;Description automatically generated" style="width:51.8pt;height:39.25pt;visibility:visible;mso-wrap-style:square" o:bullet="t">
+      <v:shape id="_x0000_i1146" type="#_x0000_t75" alt="Chart&#10;&#10;Description automatically generated" style="width:51.8pt;height:39.25pt;visibility:visible;mso-wrap-style:square" o:bullet="t">
         <v:imagedata r:id="rId1" o:title="Chart&#10;&#10;Description automatically generated"/>
       </v:shape>
     </w:pict>

</xml_diff>